<commit_message>
Added more making up for lost time.
</commit_message>
<xml_diff>
--- a/Stories/Outbox/Making up for Lost Time/Making up for lost time.docx
+++ b/Stories/Outbox/Making up for Lost Time/Making up for lost time.docx
@@ -767,46 +767,30 @@
       </w:pPr>
       <w:r>
         <w:rPr/>
-        <w:t xml:space="preserve">In the baggie were some nondescript looking tablets the size of a </w:t>
-      </w:r>
-      <w:r>
-        <w:rPr/>
-        <w:t>dime</w:t>
-      </w:r>
-      <w:r>
-        <w:rPr/>
-        <w:t xml:space="preserve">. </w:t>
-      </w:r>
-    </w:p>
-    <w:p>
-      <w:pPr>
-        <w:pStyle w:val="Normal"/>
-        <w:rPr/>
-      </w:pPr>
-      <w:r>
-        <w:rPr/>
-      </w:r>
-    </w:p>
-    <w:p>
-      <w:pPr>
-        <w:pStyle w:val="Normal"/>
-        <w:rPr/>
-      </w:pPr>
-      <w:r>
-        <w:rPr/>
-        <w:t>“</w:t>
-      </w:r>
-      <w:r>
-        <w:rPr/>
-        <w:t>Uh, yeah, I guess so. But its ok, I've already tried one of them, and its just like the stuff we've been smoking only like fifty times better. Its scary how good it is.</w:t>
-      </w:r>
-      <w:r>
-        <w:rPr/>
-        <w:t xml:space="preserve">” </w:t>
-      </w:r>
-      <w:r>
-        <w:rPr/>
-        <w:t xml:space="preserve">Ryan said, continuing to hold out the baggie. </w:t>
+        <w:t xml:space="preserve">In the baggie were some nondescript looking tablets the size of a dime. </w:t>
+      </w:r>
+    </w:p>
+    <w:p>
+      <w:pPr>
+        <w:pStyle w:val="Normal"/>
+        <w:rPr/>
+      </w:pPr>
+      <w:r>
+        <w:rPr/>
+      </w:r>
+    </w:p>
+    <w:p>
+      <w:pPr>
+        <w:pStyle w:val="Normal"/>
+        <w:rPr/>
+      </w:pPr>
+      <w:r>
+        <w:rPr/>
+        <w:t>“</w:t>
+      </w:r>
+      <w:r>
+        <w:rPr/>
+        <w:t xml:space="preserve">Uh, yeah, I guess so. But its ok, I've already tried one of them, and its just like the stuff we've been smoking only like fifty times better. Its scary how good it is.” Ryan said, continuing to hold out the baggie. </w:t>
       </w:r>
     </w:p>
     <w:p>
@@ -974,11 +958,7 @@
       </w:r>
       <w:r>
         <w:rPr/>
-        <w:t xml:space="preserve">But to answer your question, yeah, this stuff is basically acid.” </w:t>
-      </w:r>
-      <w:r>
-        <w:rPr/>
-        <w:t>he said, tossing the bag onto the end table, where it skidded to a stop.</w:t>
+        <w:t>But to answer your question, yeah, this stuff is basically acid.” he said, tossing the bag onto the end table, where it skidded to a stop.</w:t>
       </w:r>
     </w:p>
     <w:p>
@@ -1024,11 +1004,7 @@
       </w:r>
       <w:r>
         <w:rPr/>
-        <w:t>Uh, yeah. The guy I got it from warned me that its some newer version, pretty exclusive stuff; its just hitting the streets now. Apparently some lab in California is producing it.</w:t>
-      </w:r>
-      <w:r>
-        <w:rPr/>
-        <w:t>”</w:t>
+        <w:t>Uh, yeah. The guy I got it from warned me that its some newer version, pretty exclusive stuff; its just hitting the streets now. Apparently some lab in California is producing it.”</w:t>
       </w:r>
     </w:p>
     <w:p>
@@ -1697,7 +1673,460 @@
       </w:pPr>
       <w:r>
         <w:rPr/>
-        <w:t>But Jake was already feeling the first effects of the drug and was too focused on it to respond.</w:t>
+        <w:t>Jake turned to respond. “For sure...” but before he could finish his sentence he suddenly became aware of a sense of otherness. It had been creeping up on him for a bit now, but as he turned, the disorientation grew. His head swung as if in slow motion, and the mere turning of it on his neck for some reason felt liberating. It was as if a horrible tension had been lifted from the back of his head.</w:t>
+      </w:r>
+    </w:p>
+    <w:p>
+      <w:pPr>
+        <w:pStyle w:val="Normal"/>
+        <w:rPr/>
+      </w:pPr>
+      <w:r>
+        <w:rPr/>
+      </w:r>
+    </w:p>
+    <w:p>
+      <w:pPr>
+        <w:pStyle w:val="Normal"/>
+        <w:rPr/>
+      </w:pPr>
+      <w:r>
+        <w:rPr/>
+        <w:t xml:space="preserve">His face was swimming through some sort of liquid, because the stuff around him was obviously too thick to be air. Yet he didn't seem to have any trouble breathing, and rather than constricting, the sensation was war and comforting, like a reassuring weight across his entire body. </w:t>
+      </w:r>
+    </w:p>
+    <w:p>
+      <w:pPr>
+        <w:pStyle w:val="Normal"/>
+        <w:rPr/>
+      </w:pPr>
+      <w:r>
+        <w:rPr/>
+      </w:r>
+    </w:p>
+    <w:p>
+      <w:pPr>
+        <w:pStyle w:val="Normal"/>
+        <w:rPr/>
+      </w:pPr>
+      <w:r>
+        <w:rPr/>
+        <w:t xml:space="preserve">As he finished turning his head, he could have sworn that the physical movement of his eyes and his face preceeded that of his mind, and the lag between the two was, for some reason, immensely pleasureful. </w:t>
+      </w:r>
+    </w:p>
+    <w:p>
+      <w:pPr>
+        <w:pStyle w:val="Normal"/>
+        <w:rPr/>
+      </w:pPr>
+      <w:r>
+        <w:rPr/>
+      </w:r>
+    </w:p>
+    <w:p>
+      <w:pPr>
+        <w:pStyle w:val="Normal"/>
+        <w:rPr/>
+      </w:pPr>
+      <w:r>
+        <w:rPr/>
+        <w:t>“</w:t>
+      </w:r>
+      <w:r>
+        <w:rPr/>
+        <w:t xml:space="preserve">Are you… uhhh… feeling this?” He asked Ryan, realizing that as he did so, that he had never been more aware of his lips as he spoke. They seemed strange and foreign. </w:t>
+      </w:r>
+    </w:p>
+    <w:p>
+      <w:pPr>
+        <w:pStyle w:val="Normal"/>
+        <w:rPr/>
+      </w:pPr>
+      <w:r>
+        <w:rPr/>
+      </w:r>
+    </w:p>
+    <w:p>
+      <w:pPr>
+        <w:pStyle w:val="Normal"/>
+        <w:rPr/>
+      </w:pPr>
+      <w:r>
+        <w:rPr/>
+        <w:t xml:space="preserve">The world seemed to lag even more, second by second, to the point where he was having trouble concentrating on individual objects, like the world was made of somewhat indistinct smears instead of actual physical objects. </w:t>
+      </w:r>
+    </w:p>
+    <w:p>
+      <w:pPr>
+        <w:pStyle w:val="Normal"/>
+        <w:rPr/>
+      </w:pPr>
+      <w:r>
+        <w:rPr/>
+      </w:r>
+    </w:p>
+    <w:p>
+      <w:pPr>
+        <w:pStyle w:val="Normal"/>
+        <w:rPr/>
+      </w:pPr>
+      <w:r>
+        <w:rPr/>
+        <w:t xml:space="preserve">Lines and edges of things either blurred or doubled. The concentration of color reduced somehow, the light through the window becoming more of a pleasant suggestion than a thing that could be observed. He felt himself start sweating, and his breathing slow. A last truly conscious thought ran through his head: </w:t>
+      </w:r>
+      <w:r>
+        <w:rPr>
+          <w:i w:val="false"/>
+          <w:iCs w:val="false"/>
+        </w:rPr>
+        <w:t>What the hell was going on?</w:t>
+      </w:r>
+    </w:p>
+    <w:p>
+      <w:pPr>
+        <w:pStyle w:val="Normal"/>
+        <w:rPr>
+          <w:i w:val="false"/>
+          <w:i w:val="false"/>
+          <w:iCs w:val="false"/>
+        </w:rPr>
+      </w:pPr>
+      <w:r>
+        <w:rPr/>
+      </w:r>
+    </w:p>
+    <w:p>
+      <w:pPr>
+        <w:pStyle w:val="Normal"/>
+        <w:rPr/>
+      </w:pPr>
+      <w:r>
+        <w:rPr>
+          <w:i w:val="false"/>
+          <w:iCs w:val="false"/>
+        </w:rPr>
+        <w:t xml:space="preserve">And then he was sinking, slowly at first, a burst of searing satisfaction inundating his vision in a jarring violent blue. </w:t>
+      </w:r>
+      <w:r>
+        <w:rPr>
+          <w:i w:val="false"/>
+          <w:iCs w:val="false"/>
+        </w:rPr>
+        <w:t xml:space="preserve">It was in a location that he couldn't quite place. The rest of his vision was still in three dimensions, or at least what passed for it given human limitations, but this thing existed in something like two dimensions. It just existed. It hung there, refusing to be placed, like an overlay or, more frighteningly like a hole. </w:t>
+      </w:r>
+    </w:p>
+    <w:p>
+      <w:pPr>
+        <w:pStyle w:val="Normal"/>
+        <w:rPr>
+          <w:i w:val="false"/>
+          <w:i w:val="false"/>
+          <w:iCs w:val="false"/>
+        </w:rPr>
+      </w:pPr>
+      <w:r>
+        <w:rPr/>
+      </w:r>
+    </w:p>
+    <w:p>
+      <w:pPr>
+        <w:pStyle w:val="Normal"/>
+        <w:rPr/>
+      </w:pPr>
+      <w:r>
+        <w:rPr>
+          <w:i w:val="false"/>
+          <w:iCs w:val="false"/>
+        </w:rPr>
+        <w:t>Yet while although the vision might have scared him earlier, the particular shade of color seemed very pleasant. As he stared at it (and stared was a poor word, since it didn't actually exist) he realized that it wasn't actually blue at all. It was in fact impossible to place. The total sensation was blue, but the edges of it were rapidly shifting and a perplexing array of red and searing green, which interchanged even as focus was put on them.</w:t>
+      </w:r>
+    </w:p>
+    <w:p>
+      <w:pPr>
+        <w:pStyle w:val="Normal"/>
+        <w:rPr>
+          <w:i w:val="false"/>
+          <w:i w:val="false"/>
+          <w:iCs w:val="false"/>
+        </w:rPr>
+      </w:pPr>
+      <w:r>
+        <w:rPr/>
+      </w:r>
+    </w:p>
+    <w:p>
+      <w:pPr>
+        <w:pStyle w:val="Normal"/>
+        <w:rPr/>
+      </w:pPr>
+      <w:r>
+        <w:rPr>
+          <w:i w:val="false"/>
+          <w:iCs w:val="false"/>
+        </w:rPr>
+        <w:t xml:space="preserve">The full sensation was more than visual though, the sinking was getting deeper, and at this point it was impoosible to argue that he hadn't in fact sunked through the sofa, straight through the sofa, and not under it, but somehow in-through it. He and it were perfectly capable of coexisting in the same confines. And that explained the pressing sensation. The pillows next to him, around him, through him. </w:t>
+      </w:r>
+    </w:p>
+    <w:p>
+      <w:pPr>
+        <w:pStyle w:val="Normal"/>
+        <w:rPr>
+          <w:i w:val="false"/>
+          <w:i w:val="false"/>
+          <w:iCs w:val="false"/>
+        </w:rPr>
+      </w:pPr>
+      <w:r>
+        <w:rPr/>
+      </w:r>
+    </w:p>
+    <w:p>
+      <w:pPr>
+        <w:pStyle w:val="Normal"/>
+        <w:rPr/>
+      </w:pPr>
+      <w:r>
+        <w:rPr>
+          <w:i w:val="false"/>
+          <w:iCs w:val="false"/>
+        </w:rPr>
+        <w:t xml:space="preserve">The world inside himself was heating up, panting and out of breath, sweat running down his face but it wasn't a problem. </w:t>
+      </w:r>
+      <w:r>
+        <w:rPr>
+          <w:i w:val="false"/>
+          <w:iCs w:val="false"/>
+        </w:rPr>
+        <w:t>Everything</w:t>
+      </w:r>
+      <w:r>
+        <w:rPr>
+          <w:i w:val="false"/>
+          <w:iCs w:val="false"/>
+        </w:rPr>
+        <w:t xml:space="preserve"> was going fine. More than fine. He was </w:t>
+      </w:r>
+      <w:r>
+        <w:rPr>
+          <w:i w:val="false"/>
+          <w:iCs w:val="false"/>
+        </w:rPr>
+        <w:t>suffused</w:t>
+      </w:r>
+      <w:r>
+        <w:rPr>
+          <w:i w:val="false"/>
+          <w:iCs w:val="false"/>
+        </w:rPr>
+        <w:t xml:space="preserve"> with a</w:t>
+      </w:r>
+      <w:r>
+        <w:rPr>
+          <w:i w:val="false"/>
+          <w:iCs w:val="false"/>
+        </w:rPr>
+        <w:t>n</w:t>
+      </w:r>
+      <w:r>
+        <w:rPr>
+          <w:i w:val="false"/>
+          <w:iCs w:val="false"/>
+        </w:rPr>
+        <w:t xml:space="preserve"> infinitely percolating warming sensation, and it was growing by the second. Inside him obviously lay the furnace of the whole operation, it was central to the entire </w:t>
+      </w:r>
+      <w:r>
+        <w:rPr>
+          <w:i w:val="false"/>
+          <w:iCs w:val="false"/>
+        </w:rPr>
+        <w:t>endeavor</w:t>
+      </w:r>
+      <w:r>
+        <w:rPr>
+          <w:i w:val="false"/>
+          <w:iCs w:val="false"/>
+        </w:rPr>
+        <w:t>, and it was doing a spectacular job. Seeping through his veins was a liquid warm and through is bones was a slow advance of comfort, with just the slightest tinge of sparks on his skin.</w:t>
+      </w:r>
+    </w:p>
+    <w:p>
+      <w:pPr>
+        <w:pStyle w:val="Normal"/>
+        <w:rPr>
+          <w:i w:val="false"/>
+          <w:i w:val="false"/>
+          <w:iCs w:val="false"/>
+        </w:rPr>
+      </w:pPr>
+      <w:r>
+        <w:rPr/>
+      </w:r>
+    </w:p>
+    <w:p>
+      <w:pPr>
+        <w:pStyle w:val="Normal"/>
+        <w:rPr/>
+      </w:pPr>
+      <w:r>
+        <w:rPr>
+          <w:i w:val="false"/>
+          <w:iCs w:val="false"/>
+        </w:rPr>
+        <w:t>He might have been observing within, but it was definitely happ</w:t>
+      </w:r>
+      <w:r>
+        <w:rPr>
+          <w:i w:val="false"/>
+          <w:iCs w:val="false"/>
+        </w:rPr>
+        <w:t>en</w:t>
+      </w:r>
+      <w:r>
+        <w:rPr>
+          <w:i w:val="false"/>
+          <w:iCs w:val="false"/>
+        </w:rPr>
+        <w:t>ing from without. It was selfless, a sublime obliteration of obligation and ownership and worry. The things that could have been and might have been, and could still be, were in fact a</w:t>
+      </w:r>
+      <w:r>
+        <w:rPr>
+          <w:i w:val="false"/>
+          <w:iCs w:val="false"/>
+        </w:rPr>
+        <w:t>n</w:t>
+      </w:r>
+      <w:r>
+        <w:rPr>
+          <w:i w:val="false"/>
+          <w:iCs w:val="false"/>
+        </w:rPr>
+        <w:t xml:space="preserve"> impossibility. Everything floated off. Everything left. There was just pleasant sensations. </w:t>
+      </w:r>
+    </w:p>
+    <w:p>
+      <w:pPr>
+        <w:pStyle w:val="Normal"/>
+        <w:rPr>
+          <w:i w:val="false"/>
+          <w:i w:val="false"/>
+          <w:iCs w:val="false"/>
+        </w:rPr>
+      </w:pPr>
+      <w:r>
+        <w:rPr/>
+      </w:r>
+    </w:p>
+    <w:p>
+      <w:pPr>
+        <w:pStyle w:val="Normal"/>
+        <w:rPr/>
+      </w:pPr>
+      <w:r>
+        <w:rPr>
+          <w:i w:val="false"/>
+          <w:iCs w:val="false"/>
+        </w:rPr>
+        <w:t>Yet the pleasant was transforming as well. The strength within was heating, and the vision had spawned friends, which reverse evaporated across the vision, filling the outside with that deep shifting not-quite-blue. And it was all meant to be.</w:t>
+      </w:r>
+    </w:p>
+    <w:p>
+      <w:pPr>
+        <w:pStyle w:val="Normal"/>
+        <w:rPr>
+          <w:i w:val="false"/>
+          <w:i w:val="false"/>
+          <w:iCs w:val="false"/>
+        </w:rPr>
+      </w:pPr>
+      <w:r>
+        <w:rPr/>
+      </w:r>
+    </w:p>
+    <w:p>
+      <w:pPr>
+        <w:pStyle w:val="Normal"/>
+        <w:rPr/>
+      </w:pPr>
+      <w:r>
+        <w:rPr>
+          <w:i w:val="false"/>
+          <w:iCs w:val="false"/>
+        </w:rPr>
+        <w:t>A moment of precognition and sense determined that the heat was growing and the vision was growing, a</w:t>
+      </w:r>
+      <w:r>
+        <w:rPr>
+          <w:i w:val="false"/>
+          <w:iCs w:val="false"/>
+        </w:rPr>
+        <w:t>n</w:t>
+      </w:r>
+      <w:r>
+        <w:rPr>
+          <w:i w:val="false"/>
+          <w:iCs w:val="false"/>
+        </w:rPr>
+        <w:t xml:space="preserve">d at some point that meant that the </w:t>
+      </w:r>
+      <w:r>
+        <w:rPr>
+          <w:i w:val="false"/>
+          <w:iCs w:val="false"/>
+        </w:rPr>
+        <w:t>boundary</w:t>
+      </w:r>
+      <w:r>
+        <w:rPr>
+          <w:i w:val="false"/>
+          <w:iCs w:val="false"/>
+        </w:rPr>
+        <w:t xml:space="preserve"> between the two wouldn't exist anymore. In fact it was going to happen quite soon. The edges were already starting to go. </w:t>
+      </w:r>
+      <w:r>
+        <w:rPr>
+          <w:i w:val="false"/>
+          <w:iCs w:val="false"/>
+        </w:rPr>
+        <w:t>The two worlds were going to meet and whatever was left of him was in the center, and already it was falling away into perfection, mind shedding perfection. It was just his skin now, with inner flame on one side and the cool shifting blue on the other. And now skin was all that was left, such a thin and incidental, artificial boundary that was there for just a split second before everything</w:t>
+      </w:r>
+    </w:p>
+    <w:p>
+      <w:pPr>
+        <w:pStyle w:val="Normal"/>
+        <w:rPr>
+          <w:i w:val="false"/>
+          <w:i w:val="false"/>
+          <w:iCs w:val="false"/>
+        </w:rPr>
+      </w:pPr>
+      <w:r>
+        <w:rPr/>
+      </w:r>
+    </w:p>
+    <w:p>
+      <w:pPr>
+        <w:pStyle w:val="Normal"/>
+        <w:rPr>
+          <w:i w:val="false"/>
+          <w:i w:val="false"/>
+          <w:iCs w:val="false"/>
+        </w:rPr>
+      </w:pPr>
+      <w:r>
+        <w:rPr/>
+      </w:r>
+    </w:p>
+    <w:p>
+      <w:pPr>
+        <w:pStyle w:val="Normal"/>
+        <w:rPr>
+          <w:i w:val="false"/>
+          <w:i w:val="false"/>
+          <w:iCs w:val="false"/>
+        </w:rPr>
+      </w:pPr>
+      <w:r>
+        <w:rPr/>
       </w:r>
     </w:p>
     <w:p>
@@ -1818,6 +2247,7 @@
     <w:rPrDefault>
       <w:rPr>
         <w:rFonts w:ascii="Liberation Serif" w:hAnsi="Liberation Serif" w:eastAsia="SimSun" w:cs="Lucida Sans"/>
+        <w:sz w:val="20"/>
         <w:szCs w:val="24"/>
         <w:lang w:val="en-US" w:eastAsia="zh-CN" w:bidi="hi-IN"/>
       </w:rPr>

</xml_diff>